<commit_message>
Rewrote communication labs to utilize real hadrware, be up to date with requirements, other good changes
</commit_message>
<xml_diff>
--- a/communications/export/lab3.docx
+++ b/communications/export/lab3.docx
@@ -6,6 +6,9 @@
       <w:bookmarkStart w:id="0" w:name="_Toc191854746"/>
       <w:bookmarkStart w:id="1" w:name="_Toc191854971"/>
       <w:r>
+        <w:rPr>
+          <w:noProof/>
+        </w:rPr>
         <w:drawing>
           <wp:inline distT="0" distB="0" distL="0" distR="0" wp14:anchorId="38BCF634" wp14:editId="25850C07">
             <wp:extent cx="2390775" cy="666750"/>
@@ -24,7 +27,7 @@
                     </pic:cNvPicPr>
                   </pic:nvPicPr>
                   <pic:blipFill>
-                    <a:blip r:embed="rId4">
+                    <a:blip r:embed="rId5">
                       <a:extLst>
                         <a:ext uri="{28A0092B-C50C-407E-A947-70E740481C1C}">
                           <a14:useLocalDpi xmlns:a14="http://schemas.microsoft.com/office/drawing/2010/main" val="0"/>
@@ -153,37 +156,360 @@
     <w:p/>
     <w:p/>
     <w:p>
-      <w:pPr>
-        <w:rPr>
-          <w:lang w:val="ru-RU"/>
-        </w:rPr>
-      </w:pPr>
       <w:r>
         <w:t>Vilnius</w:t>
       </w:r>
       <w:r>
-        <w:rPr>
-          <w:lang w:val="ru-RU"/>
-        </w:rPr>
         <w:t>, 202</w:t>
       </w:r>
       <w:bookmarkEnd w:id="12"/>
       <w:bookmarkEnd w:id="13"/>
       <w:r>
+        <w:t>5</w:t>
+      </w:r>
+    </w:p>
+    <w:sdt>
+      <w:sdtPr>
         <w:rPr>
-          <w:lang w:val="ru-RU"/>
+          <w:rFonts w:asciiTheme="minorHAnsi" w:eastAsiaTheme="minorHAnsi" w:hAnsiTheme="minorHAnsi" w:cstheme="minorBidi"/>
+          <w:color w:val="auto"/>
+          <w:kern w:val="2"/>
+          <w:sz w:val="24"/>
+          <w:szCs w:val="24"/>
+          <w14:ligatures w14:val="standardContextual"/>
         </w:rPr>
-        <w:t>5</w:t>
-      </w:r>
-    </w:p>
+        <w:id w:val="1310127847"/>
+        <w:docPartObj>
+          <w:docPartGallery w:val="Table of Contents"/>
+          <w:docPartUnique/>
+        </w:docPartObj>
+      </w:sdtPr>
+      <w:sdtEndPr>
+        <w:rPr>
+          <w:b/>
+          <w:bCs/>
+          <w:noProof/>
+        </w:rPr>
+      </w:sdtEndPr>
+      <w:sdtContent>
+        <w:p>
+          <w:pPr>
+            <w:pStyle w:val="TOCHeading"/>
+          </w:pPr>
+          <w:r>
+            <w:t>Contents</w:t>
+          </w:r>
+        </w:p>
+        <w:p>
+          <w:pPr>
+            <w:pStyle w:val="TOC2"/>
+            <w:tabs>
+              <w:tab w:val="right" w:leader="dot" w:pos="9350"/>
+            </w:tabs>
+            <w:rPr>
+              <w:rFonts w:eastAsiaTheme="minorEastAsia"/>
+              <w:noProof/>
+            </w:rPr>
+          </w:pPr>
+          <w:r>
+            <w:fldChar w:fldCharType="begin"/>
+          </w:r>
+          <w:r>
+            <w:instrText xml:space="preserve"> TOC \o "1-3" \h \z \u </w:instrText>
+          </w:r>
+          <w:r>
+            <w:fldChar w:fldCharType="separate"/>
+          </w:r>
+          <w:hyperlink w:anchor="_Toc199883955" w:history="1">
+            <w:r>
+              <w:rPr>
+                <w:rStyle w:val="Hyperlink"/>
+                <w:noProof/>
+              </w:rPr>
+              <w:t>Part 1. Answers to Questions Presented in Part 1</w:t>
+            </w:r>
+            <w:r>
+              <w:rPr>
+                <w:noProof/>
+                <w:webHidden/>
+              </w:rPr>
+              <w:tab/>
+            </w:r>
+            <w:r>
+              <w:rPr>
+                <w:noProof/>
+                <w:webHidden/>
+              </w:rPr>
+              <w:fldChar w:fldCharType="begin"/>
+            </w:r>
+            <w:r>
+              <w:rPr>
+                <w:noProof/>
+                <w:webHidden/>
+              </w:rPr>
+              <w:instrText xml:space="preserve"> PAGEREF _Toc199883955 \h </w:instrText>
+            </w:r>
+            <w:r>
+              <w:rPr>
+                <w:noProof/>
+                <w:webHidden/>
+              </w:rPr>
+            </w:r>
+            <w:r>
+              <w:rPr>
+                <w:noProof/>
+                <w:webHidden/>
+              </w:rPr>
+              <w:fldChar w:fldCharType="separate"/>
+            </w:r>
+            <w:r>
+              <w:rPr>
+                <w:noProof/>
+                <w:webHidden/>
+              </w:rPr>
+              <w:t>2</w:t>
+            </w:r>
+            <w:r>
+              <w:rPr>
+                <w:noProof/>
+                <w:webHidden/>
+              </w:rPr>
+              <w:fldChar w:fldCharType="end"/>
+            </w:r>
+          </w:hyperlink>
+        </w:p>
+        <w:p>
+          <w:pPr>
+            <w:pStyle w:val="TOC2"/>
+            <w:tabs>
+              <w:tab w:val="right" w:leader="dot" w:pos="9350"/>
+            </w:tabs>
+            <w:rPr>
+              <w:rFonts w:eastAsiaTheme="minorEastAsia"/>
+              <w:noProof/>
+            </w:rPr>
+          </w:pPr>
+          <w:hyperlink w:anchor="_Toc199883956" w:history="1">
+            <w:r>
+              <w:rPr>
+                <w:rStyle w:val="Hyperlink"/>
+                <w:noProof/>
+              </w:rPr>
+              <w:t>Part 2.</w:t>
+            </w:r>
+            <w:r>
+              <w:rPr>
+                <w:noProof/>
+                <w:webHidden/>
+              </w:rPr>
+              <w:tab/>
+            </w:r>
+            <w:r>
+              <w:rPr>
+                <w:noProof/>
+                <w:webHidden/>
+              </w:rPr>
+              <w:fldChar w:fldCharType="begin"/>
+            </w:r>
+            <w:r>
+              <w:rPr>
+                <w:noProof/>
+                <w:webHidden/>
+              </w:rPr>
+              <w:instrText xml:space="preserve"> PAGEREF _Toc199883956 \h </w:instrText>
+            </w:r>
+            <w:r>
+              <w:rPr>
+                <w:noProof/>
+                <w:webHidden/>
+              </w:rPr>
+            </w:r>
+            <w:r>
+              <w:rPr>
+                <w:noProof/>
+                <w:webHidden/>
+              </w:rPr>
+              <w:fldChar w:fldCharType="separate"/>
+            </w:r>
+            <w:r>
+              <w:rPr>
+                <w:noProof/>
+                <w:webHidden/>
+              </w:rPr>
+              <w:t>3</w:t>
+            </w:r>
+            <w:r>
+              <w:rPr>
+                <w:noProof/>
+                <w:webHidden/>
+              </w:rPr>
+              <w:fldChar w:fldCharType="end"/>
+            </w:r>
+          </w:hyperlink>
+        </w:p>
+        <w:p>
+          <w:pPr>
+            <w:pStyle w:val="TOC2"/>
+            <w:tabs>
+              <w:tab w:val="right" w:leader="dot" w:pos="9350"/>
+            </w:tabs>
+            <w:rPr>
+              <w:rFonts w:eastAsiaTheme="minorEastAsia"/>
+              <w:noProof/>
+            </w:rPr>
+          </w:pPr>
+          <w:hyperlink w:anchor="_Toc199883957" w:history="1">
+            <w:r>
+              <w:rPr>
+                <w:rStyle w:val="Hyperlink"/>
+                <w:noProof/>
+              </w:rPr>
+              <w:t>Part 3: Network Implementation and Testing</w:t>
+            </w:r>
+            <w:r>
+              <w:rPr>
+                <w:noProof/>
+                <w:webHidden/>
+              </w:rPr>
+              <w:tab/>
+            </w:r>
+            <w:r>
+              <w:rPr>
+                <w:noProof/>
+                <w:webHidden/>
+              </w:rPr>
+              <w:fldChar w:fldCharType="begin"/>
+            </w:r>
+            <w:r>
+              <w:rPr>
+                <w:noProof/>
+                <w:webHidden/>
+              </w:rPr>
+              <w:instrText xml:space="preserve"> PAGEREF _Toc199883957 \h </w:instrText>
+            </w:r>
+            <w:r>
+              <w:rPr>
+                <w:noProof/>
+                <w:webHidden/>
+              </w:rPr>
+            </w:r>
+            <w:r>
+              <w:rPr>
+                <w:noProof/>
+                <w:webHidden/>
+              </w:rPr>
+              <w:fldChar w:fldCharType="separate"/>
+            </w:r>
+            <w:r>
+              <w:rPr>
+                <w:noProof/>
+                <w:webHidden/>
+              </w:rPr>
+              <w:t>3</w:t>
+            </w:r>
+            <w:r>
+              <w:rPr>
+                <w:noProof/>
+                <w:webHidden/>
+              </w:rPr>
+              <w:fldChar w:fldCharType="end"/>
+            </w:r>
+          </w:hyperlink>
+        </w:p>
+        <w:p>
+          <w:pPr>
+            <w:pStyle w:val="TOC2"/>
+            <w:tabs>
+              <w:tab w:val="right" w:leader="dot" w:pos="9350"/>
+            </w:tabs>
+            <w:rPr>
+              <w:rFonts w:eastAsiaTheme="minorEastAsia"/>
+              <w:noProof/>
+            </w:rPr>
+          </w:pPr>
+          <w:hyperlink w:anchor="_Toc199883958" w:history="1">
+            <w:r>
+              <w:rPr>
+                <w:rStyle w:val="Hyperlink"/>
+                <w:noProof/>
+              </w:rPr>
+              <w:t>Conclusion</w:t>
+            </w:r>
+            <w:r>
+              <w:rPr>
+                <w:noProof/>
+                <w:webHidden/>
+              </w:rPr>
+              <w:tab/>
+            </w:r>
+            <w:r>
+              <w:rPr>
+                <w:noProof/>
+                <w:webHidden/>
+              </w:rPr>
+              <w:fldChar w:fldCharType="begin"/>
+            </w:r>
+            <w:r>
+              <w:rPr>
+                <w:noProof/>
+                <w:webHidden/>
+              </w:rPr>
+              <w:instrText xml:space="preserve"> PAGEREF _Toc199883958 \h </w:instrText>
+            </w:r>
+            <w:r>
+              <w:rPr>
+                <w:noProof/>
+                <w:webHidden/>
+              </w:rPr>
+            </w:r>
+            <w:r>
+              <w:rPr>
+                <w:noProof/>
+                <w:webHidden/>
+              </w:rPr>
+              <w:fldChar w:fldCharType="separate"/>
+            </w:r>
+            <w:r>
+              <w:rPr>
+                <w:noProof/>
+                <w:webHidden/>
+              </w:rPr>
+              <w:t>4</w:t>
+            </w:r>
+            <w:r>
+              <w:rPr>
+                <w:noProof/>
+                <w:webHidden/>
+              </w:rPr>
+              <w:fldChar w:fldCharType="end"/>
+            </w:r>
+          </w:hyperlink>
+        </w:p>
+        <w:p>
+          <w:r>
+            <w:rPr>
+              <w:b/>
+              <w:bCs/>
+              <w:noProof/>
+            </w:rPr>
+            <w:fldChar w:fldCharType="end"/>
+          </w:r>
+        </w:p>
+      </w:sdtContent>
+    </w:sdt>
+    <w:p/>
     <w:p>
       <w:pPr>
         <w:pStyle w:val="Heading2"/>
       </w:pPr>
-      <w:r>
-        <w:lastRenderedPageBreak/>
+      <w:bookmarkStart w:id="14" w:name="_Toc199883955"/>
+      <w:r>
+        <w:t xml:space="preserve">Part </w:t>
+      </w:r>
+      <w:r>
         <w:t>1. Answers to Questions Presented in Part 1</w:t>
       </w:r>
+      <w:bookmarkEnd w:id="14"/>
     </w:p>
     <w:p>
       <w:r>
@@ -192,11 +518,6 @@
     </w:p>
     <w:p>
       <w:r>
-        <w:t>The practical work was performed using Cisco Packet Tracer software</w:t>
-      </w:r>
-    </w:p>
-    <w:p>
-      <w:r>
         <w:t>1.</w:t>
       </w:r>
     </w:p>
@@ -248,75 +569,82 @@
     </w:p>
     <w:p>
       <w:r>
-        <w:t>The lab involved setting up a simulated LAN with two subnets connected by a Cisco 1941 router, following a specific connection diagram and IP numbering scheme</w:t>
+        <w:t>The lab involved setting up a LAN with two subnets connected by a Cisco 1941 router, following a specific connection diagram and IP numbering scheme</w:t>
       </w:r>
     </w:p>
     <w:p>
       <w:pPr>
         <w:pStyle w:val="Heading2"/>
       </w:pPr>
-      <w:r>
+      <w:bookmarkStart w:id="15" w:name="_Toc199883956"/>
+      <w:r>
+        <w:lastRenderedPageBreak/>
         <w:t>Part 2.</w:t>
       </w:r>
-    </w:p>
-    <w:p>
-      <w:r>
-        <w:t>Initial Steps: Access to the router's Command Line Interface (CLI) was established, simulating a serial console connection via PuTTY</w:t>
+      <w:bookmarkEnd w:id="15"/>
+    </w:p>
+    <w:p>
+      <w:r>
+        <w:t xml:space="preserve">Initial Steps: Access to the router's Command Line Interface (CLI) was established, </w:t>
+      </w:r>
+      <w:r>
+        <w:t xml:space="preserve">using </w:t>
+      </w:r>
+      <w:r>
+        <w:t>a serial console connection via PuTTY</w:t>
+      </w:r>
+    </w:p>
+    <w:p>
+      <w:r>
+        <w:t>U</w:t>
+      </w:r>
+      <w:r>
+        <w:t xml:space="preserve">pon booting the router, the initial setup prompt was bypassed by typing 'no'. The initial status of the router interfaces and IOS version was checked using show </w:t>
+      </w:r>
+      <w:proofErr w:type="spellStart"/>
+      <w:r>
+        <w:t>ip</w:t>
+      </w:r>
+      <w:proofErr w:type="spellEnd"/>
+      <w:r>
+        <w:t xml:space="preserve"> interface brief and show version commands</w:t>
+      </w:r>
+      <w:r>
+        <w:br/>
+        <w:t xml:space="preserve">I ran </w:t>
+      </w:r>
+      <w:proofErr w:type="gramStart"/>
+      <w:r>
+        <w:t>all of</w:t>
+      </w:r>
+      <w:proofErr w:type="gramEnd"/>
+      <w:r>
+        <w:t xml:space="preserve"> the needed commands to get interfaces up and running, created </w:t>
+      </w:r>
+      <w:proofErr w:type="spellStart"/>
+      <w:r>
+        <w:t>dhcp</w:t>
+      </w:r>
+      <w:proofErr w:type="spellEnd"/>
+      <w:r>
+        <w:t xml:space="preserve"> pools, etc.</w:t>
       </w:r>
     </w:p>
     <w:p>
       <w:pPr>
         <w:rPr>
-          <w:rStyle w:val="Heading2Char"/>
+          <w:noProof/>
         </w:rPr>
       </w:pPr>
-      <w:r>
-        <w:t>U</w:t>
-      </w:r>
-      <w:r>
-        <w:t xml:space="preserve">pon booting the simulated router, the initial setup prompt was bypassed by typing 'no'. The initial status of the router interfaces and IOS version was checked using show </w:t>
-      </w:r>
-      <w:proofErr w:type="spellStart"/>
-      <w:r>
-        <w:t>ip</w:t>
-      </w:r>
-      <w:proofErr w:type="spellEnd"/>
-      <w:r>
-        <w:t xml:space="preserve"> interface brief and show version commands</w:t>
-      </w:r>
-      <w:r>
-        <w:br/>
-        <w:t xml:space="preserve">I ran </w:t>
-      </w:r>
-      <w:proofErr w:type="gramStart"/>
-      <w:r>
-        <w:t>all of</w:t>
-      </w:r>
-      <w:proofErr w:type="gramEnd"/>
-      <w:r>
-        <w:t xml:space="preserve"> the needed commands to get interfaces up and running, created </w:t>
-      </w:r>
-      <w:proofErr w:type="spellStart"/>
-      <w:r>
-        <w:t>dhcp</w:t>
-      </w:r>
-      <w:proofErr w:type="spellEnd"/>
-      <w:r>
-        <w:t xml:space="preserve"> pools, </w:t>
-      </w:r>
-      <w:r>
-        <w:lastRenderedPageBreak/>
-        <w:t>etc.</w:t>
-      </w:r>
       <w:r>
         <w:rPr>
           <w:noProof/>
         </w:rPr>
         <w:drawing>
-          <wp:inline distT="0" distB="0" distL="0" distR="0" wp14:anchorId="5C1D55FF" wp14:editId="3623B47E">
-            <wp:extent cx="5934710" cy="3174365"/>
-            <wp:effectExtent l="0" t="0" r="8890" b="6985"/>
-            <wp:docPr id="1433819430" name="Picture 35"/>
+          <wp:inline distT="0" distB="0" distL="0" distR="0" wp14:anchorId="14911A0D" wp14:editId="4DF8F84D">
+            <wp:extent cx="5937885" cy="3712210"/>
+            <wp:effectExtent l="0" t="0" r="5715" b="2540"/>
+            <wp:docPr id="1821954762" name="Picture 4"/>
             <wp:cNvGraphicFramePr>
               <a:graphicFrameLocks xmlns:a="http://schemas.openxmlformats.org/drawingml/2006/main" noChangeAspect="1"/>
             </wp:cNvGraphicFramePr>
@@ -324,13 +652,138 @@
               <a:graphicData uri="http://schemas.openxmlformats.org/drawingml/2006/picture">
                 <pic:pic xmlns:pic="http://schemas.openxmlformats.org/drawingml/2006/picture">
                   <pic:nvPicPr>
-                    <pic:cNvPr id="0" name="Picture 120"/>
+                    <pic:cNvPr id="0" name="Picture 4"/>
                     <pic:cNvPicPr>
                       <a:picLocks noChangeAspect="1" noChangeArrowheads="1"/>
                     </pic:cNvPicPr>
                   </pic:nvPicPr>
                   <pic:blipFill>
-                    <a:blip r:embed="rId5" cstate="print">
+                    <a:blip r:embed="rId6" cstate="print">
+                      <a:extLst>
+                        <a:ext uri="{28A0092B-C50C-407E-A947-70E740481C1C}">
+                          <a14:useLocalDpi xmlns:a14="http://schemas.microsoft.com/office/drawing/2010/main" val="0"/>
+                        </a:ext>
+                      </a:extLst>
+                    </a:blip>
+                    <a:srcRect/>
+                    <a:stretch>
+                      <a:fillRect/>
+                    </a:stretch>
+                  </pic:blipFill>
+                  <pic:spPr bwMode="auto">
+                    <a:xfrm>
+                      <a:off x="0" y="0"/>
+                      <a:ext cx="5937885" cy="3712210"/>
+                    </a:xfrm>
+                    <a:prstGeom prst="rect">
+                      <a:avLst/>
+                    </a:prstGeom>
+                    <a:noFill/>
+                    <a:ln>
+                      <a:noFill/>
+                    </a:ln>
+                  </pic:spPr>
+                </pic:pic>
+              </a:graphicData>
+            </a:graphic>
+          </wp:inline>
+        </w:drawing>
+      </w:r>
+    </w:p>
+    <w:p>
+      <w:pPr>
+        <w:rPr>
+          <w:rStyle w:val="Heading2Char"/>
+        </w:rPr>
+      </w:pPr>
+      <w:r>
+        <w:t xml:space="preserve"> </w:t>
+      </w:r>
+      <w:bookmarkStart w:id="16" w:name="_Toc199883957"/>
+      <w:r>
+        <w:rPr>
+          <w:rStyle w:val="Heading2Char"/>
+        </w:rPr>
+        <w:t>Part 3: Network Implementation and Testin</w:t>
+      </w:r>
+      <w:r>
+        <w:rPr>
+          <w:rStyle w:val="Heading2Char"/>
+        </w:rPr>
+        <w:t>g</w:t>
+      </w:r>
+      <w:bookmarkEnd w:id="16"/>
+    </w:p>
+    <w:p>
+      <w:r>
+        <w:t xml:space="preserve">I used ipconfig /renew and </w:t>
+      </w:r>
+      <w:proofErr w:type="spellStart"/>
+      <w:r>
+        <w:t>gui</w:t>
+      </w:r>
+      <w:proofErr w:type="spellEnd"/>
+      <w:r>
+        <w:t xml:space="preserve"> </w:t>
+      </w:r>
+      <w:proofErr w:type="gramStart"/>
+      <w:r>
+        <w:t>in order to</w:t>
+      </w:r>
+      <w:proofErr w:type="gramEnd"/>
+      <w:r>
+        <w:t xml:space="preserve"> get new </w:t>
+      </w:r>
+      <w:proofErr w:type="spellStart"/>
+      <w:r>
+        <w:t>ip</w:t>
+      </w:r>
+      <w:proofErr w:type="spellEnd"/>
+      <w:r>
+        <w:t xml:space="preserve"> for each pc, tested whether the devices can ping each other, used </w:t>
+      </w:r>
+      <w:proofErr w:type="spellStart"/>
+      <w:r>
+        <w:t>wireshark</w:t>
+      </w:r>
+      <w:proofErr w:type="spellEnd"/>
+      <w:r>
+        <w:t xml:space="preserve">, which allowed me to closely inspect </w:t>
+      </w:r>
+      <w:proofErr w:type="spellStart"/>
+      <w:r>
+        <w:t>dhcp</w:t>
+      </w:r>
+      <w:proofErr w:type="spellEnd"/>
+      <w:r>
+        <w:t xml:space="preserve"> and ping processes.</w:t>
+      </w:r>
+    </w:p>
+    <w:p>
+      <w:r>
+        <w:rPr>
+          <w:noProof/>
+        </w:rPr>
+        <w:lastRenderedPageBreak/>
+        <w:drawing>
+          <wp:inline distT="0" distB="0" distL="0" distR="0" wp14:anchorId="5988E518" wp14:editId="1242149C">
+            <wp:extent cx="5934710" cy="3174365"/>
+            <wp:effectExtent l="0" t="0" r="8890" b="6985"/>
+            <wp:docPr id="7462336" name="Picture 43"/>
+            <wp:cNvGraphicFramePr>
+              <a:graphicFrameLocks xmlns:a="http://schemas.openxmlformats.org/drawingml/2006/main" noChangeAspect="1"/>
+            </wp:cNvGraphicFramePr>
+            <a:graphic xmlns:a="http://schemas.openxmlformats.org/drawingml/2006/main">
+              <a:graphicData uri="http://schemas.openxmlformats.org/drawingml/2006/picture">
+                <pic:pic xmlns:pic="http://schemas.openxmlformats.org/drawingml/2006/picture">
+                  <pic:nvPicPr>
+                    <pic:cNvPr id="0" name="Picture 128"/>
+                    <pic:cNvPicPr>
+                      <a:picLocks noChangeAspect="1" noChangeArrowheads="1"/>
+                    </pic:cNvPicPr>
+                  </pic:nvPicPr>
+                  <pic:blipFill>
+                    <a:blip r:embed="rId7" cstate="print">
                       <a:extLst>
                         <a:ext uri="{28A0092B-C50C-407E-A947-70E740481C1C}">
                           <a14:useLocalDpi xmlns:a14="http://schemas.microsoft.com/office/drawing/2010/main" val="0"/>
@@ -366,10 +819,10 @@
           <w:noProof/>
         </w:rPr>
         <w:drawing>
-          <wp:inline distT="0" distB="0" distL="0" distR="0" wp14:anchorId="4CD712AA" wp14:editId="4B206DDE">
-            <wp:extent cx="5934710" cy="3174365"/>
-            <wp:effectExtent l="0" t="0" r="8890" b="6985"/>
-            <wp:docPr id="1477784568" name="Picture 38"/>
+          <wp:inline distT="0" distB="0" distL="0" distR="0" wp14:anchorId="3C982AF2" wp14:editId="1C6AF300">
+            <wp:extent cx="5937885" cy="3712210"/>
+            <wp:effectExtent l="0" t="0" r="5715" b="2540"/>
+            <wp:docPr id="331877253" name="Picture 5"/>
             <wp:cNvGraphicFramePr>
               <a:graphicFrameLocks xmlns:a="http://schemas.openxmlformats.org/drawingml/2006/main" noChangeAspect="1"/>
             </wp:cNvGraphicFramePr>
@@ -377,13 +830,13 @@
               <a:graphicData uri="http://schemas.openxmlformats.org/drawingml/2006/picture">
                 <pic:pic xmlns:pic="http://schemas.openxmlformats.org/drawingml/2006/picture">
                   <pic:nvPicPr>
-                    <pic:cNvPr id="0" name="Picture 123"/>
+                    <pic:cNvPr id="0" name="Picture 5"/>
                     <pic:cNvPicPr>
                       <a:picLocks noChangeAspect="1" noChangeArrowheads="1"/>
                     </pic:cNvPicPr>
                   </pic:nvPicPr>
                   <pic:blipFill>
-                    <a:blip r:embed="rId6" cstate="print">
+                    <a:blip r:embed="rId8" cstate="print">
                       <a:extLst>
                         <a:ext uri="{28A0092B-C50C-407E-A947-70E740481C1C}">
                           <a14:useLocalDpi xmlns:a14="http://schemas.microsoft.com/office/drawing/2010/main" val="0"/>
@@ -398,7 +851,7 @@
                   <pic:spPr bwMode="auto">
                     <a:xfrm>
                       <a:off x="0" y="0"/>
-                      <a:ext cx="5934710" cy="3174365"/>
+                      <a:ext cx="5937885" cy="3712210"/>
                     </a:xfrm>
                     <a:prstGeom prst="rect">
                       <a:avLst/>
@@ -414,465 +867,29 @@
           </wp:inline>
         </w:drawing>
       </w:r>
-      <w:r>
-        <w:rPr>
-          <w:noProof/>
-        </w:rPr>
+    </w:p>
+    <w:p>
+      <w:pPr>
+        <w:pStyle w:val="Heading2"/>
+      </w:pPr>
+      <w:bookmarkStart w:id="17" w:name="_Toc199883958"/>
+      <w:r>
+        <w:t>Conclusion</w:t>
+      </w:r>
+      <w:bookmarkEnd w:id="17"/>
+    </w:p>
+    <w:p>
+      <w:r>
+        <w:t>This lab successfully provided practical experience in basic Cisco device configuration and wired LAN setup simulation</w:t>
+      </w:r>
+    </w:p>
+    <w:p>
+      <w:r>
         <w:lastRenderedPageBreak/>
-        <w:drawing>
-          <wp:inline distT="0" distB="0" distL="0" distR="0" wp14:anchorId="5255BFF5" wp14:editId="1C490F14">
-            <wp:extent cx="2958572" cy="2872596"/>
-            <wp:effectExtent l="0" t="0" r="0" b="4445"/>
-            <wp:docPr id="939953829" name="Picture 39"/>
-            <wp:cNvGraphicFramePr>
-              <a:graphicFrameLocks xmlns:a="http://schemas.openxmlformats.org/drawingml/2006/main" noChangeAspect="1"/>
-            </wp:cNvGraphicFramePr>
-            <a:graphic xmlns:a="http://schemas.openxmlformats.org/drawingml/2006/main">
-              <a:graphicData uri="http://schemas.openxmlformats.org/drawingml/2006/picture">
-                <pic:pic xmlns:pic="http://schemas.openxmlformats.org/drawingml/2006/picture">
-                  <pic:nvPicPr>
-                    <pic:cNvPr id="0" name="Picture 124"/>
-                    <pic:cNvPicPr>
-                      <a:picLocks noChangeAspect="1" noChangeArrowheads="1"/>
-                    </pic:cNvPicPr>
-                  </pic:nvPicPr>
-                  <pic:blipFill>
-                    <a:blip r:embed="rId7">
-                      <a:extLst>
-                        <a:ext uri="{28A0092B-C50C-407E-A947-70E740481C1C}">
-                          <a14:useLocalDpi xmlns:a14="http://schemas.microsoft.com/office/drawing/2010/main" val="0"/>
-                        </a:ext>
-                      </a:extLst>
-                    </a:blip>
-                    <a:srcRect/>
-                    <a:stretch>
-                      <a:fillRect/>
-                    </a:stretch>
-                  </pic:blipFill>
-                  <pic:spPr bwMode="auto">
-                    <a:xfrm>
-                      <a:off x="0" y="0"/>
-                      <a:ext cx="2960860" cy="2874817"/>
-                    </a:xfrm>
-                    <a:prstGeom prst="rect">
-                      <a:avLst/>
-                    </a:prstGeom>
-                    <a:noFill/>
-                    <a:ln>
-                      <a:noFill/>
-                    </a:ln>
-                  </pic:spPr>
-                </pic:pic>
-              </a:graphicData>
-            </a:graphic>
-          </wp:inline>
-        </w:drawing>
-      </w:r>
-      <w:r>
-        <w:rPr>
-          <w:noProof/>
-        </w:rPr>
-        <w:drawing>
-          <wp:inline distT="0" distB="0" distL="0" distR="0" wp14:anchorId="0097F7C1" wp14:editId="64747760">
-            <wp:extent cx="2967487" cy="2881253"/>
-            <wp:effectExtent l="0" t="0" r="4445" b="0"/>
-            <wp:docPr id="1765530738" name="Picture 40"/>
-            <wp:cNvGraphicFramePr>
-              <a:graphicFrameLocks xmlns:a="http://schemas.openxmlformats.org/drawingml/2006/main" noChangeAspect="1"/>
-            </wp:cNvGraphicFramePr>
-            <a:graphic xmlns:a="http://schemas.openxmlformats.org/drawingml/2006/main">
-              <a:graphicData uri="http://schemas.openxmlformats.org/drawingml/2006/picture">
-                <pic:pic xmlns:pic="http://schemas.openxmlformats.org/drawingml/2006/picture">
-                  <pic:nvPicPr>
-                    <pic:cNvPr id="0" name="Picture 125"/>
-                    <pic:cNvPicPr>
-                      <a:picLocks noChangeAspect="1" noChangeArrowheads="1"/>
-                    </pic:cNvPicPr>
-                  </pic:nvPicPr>
-                  <pic:blipFill>
-                    <a:blip r:embed="rId8">
-                      <a:extLst>
-                        <a:ext uri="{28A0092B-C50C-407E-A947-70E740481C1C}">
-                          <a14:useLocalDpi xmlns:a14="http://schemas.microsoft.com/office/drawing/2010/main" val="0"/>
-                        </a:ext>
-                      </a:extLst>
-                    </a:blip>
-                    <a:srcRect/>
-                    <a:stretch>
-                      <a:fillRect/>
-                    </a:stretch>
-                  </pic:blipFill>
-                  <pic:spPr bwMode="auto">
-                    <a:xfrm>
-                      <a:off x="0" y="0"/>
-                      <a:ext cx="2981838" cy="2895187"/>
-                    </a:xfrm>
-                    <a:prstGeom prst="rect">
-                      <a:avLst/>
-                    </a:prstGeom>
-                    <a:noFill/>
-                    <a:ln>
-                      <a:noFill/>
-                    </a:ln>
-                  </pic:spPr>
-                </pic:pic>
-              </a:graphicData>
-            </a:graphic>
-          </wp:inline>
-        </w:drawing>
-      </w:r>
-      <w:r>
-        <w:t xml:space="preserve"> </w:t>
-      </w:r>
-      <w:r>
-        <w:rPr>
-          <w:rStyle w:val="Heading2Char"/>
-        </w:rPr>
-        <w:t>Part 3: Network Implementation and Testin</w:t>
-      </w:r>
-      <w:r>
-        <w:rPr>
-          <w:rStyle w:val="Heading2Char"/>
-        </w:rPr>
-        <w:t>g</w:t>
-      </w:r>
-    </w:p>
-    <w:p>
-      <w:r>
-        <w:t xml:space="preserve">I used ipconfig /renew and Cisco Packet Tracer </w:t>
-      </w:r>
-      <w:proofErr w:type="spellStart"/>
-      <w:r>
-        <w:t>gui</w:t>
-      </w:r>
-      <w:proofErr w:type="spellEnd"/>
-      <w:r>
-        <w:t xml:space="preserve"> </w:t>
-      </w:r>
-      <w:proofErr w:type="gramStart"/>
-      <w:r>
-        <w:t>in order to</w:t>
-      </w:r>
-      <w:proofErr w:type="gramEnd"/>
-      <w:r>
-        <w:t xml:space="preserve"> get new </w:t>
-      </w:r>
-      <w:proofErr w:type="spellStart"/>
-      <w:r>
-        <w:t>ip</w:t>
-      </w:r>
-      <w:proofErr w:type="spellEnd"/>
-      <w:r>
-        <w:t xml:space="preserve"> for each pc, tested whether the devices can ping each other, used simulation tab instead of </w:t>
-      </w:r>
-      <w:proofErr w:type="spellStart"/>
-      <w:r>
-        <w:t>wireshark</w:t>
-      </w:r>
-      <w:proofErr w:type="spellEnd"/>
-      <w:r>
-        <w:t xml:space="preserve">, which allowed me to closely inspect </w:t>
-      </w:r>
-      <w:proofErr w:type="spellStart"/>
-      <w:r>
-        <w:t>dhcp</w:t>
-      </w:r>
-      <w:proofErr w:type="spellEnd"/>
-      <w:r>
-        <w:t xml:space="preserve"> and ping processes.</w:t>
-      </w:r>
-    </w:p>
-    <w:p>
-      <w:r>
-        <w:rPr>
-          <w:noProof/>
-        </w:rPr>
-        <w:lastRenderedPageBreak/>
-        <w:drawing>
-          <wp:inline distT="0" distB="0" distL="0" distR="0" wp14:anchorId="066F87F5" wp14:editId="42FBA61D">
-            <wp:extent cx="4354200" cy="4632385"/>
-            <wp:effectExtent l="0" t="0" r="8255" b="0"/>
-            <wp:docPr id="1328124736" name="Picture 41"/>
-            <wp:cNvGraphicFramePr>
-              <a:graphicFrameLocks xmlns:a="http://schemas.openxmlformats.org/drawingml/2006/main" noChangeAspect="1"/>
-            </wp:cNvGraphicFramePr>
-            <a:graphic xmlns:a="http://schemas.openxmlformats.org/drawingml/2006/main">
-              <a:graphicData uri="http://schemas.openxmlformats.org/drawingml/2006/picture">
-                <pic:pic xmlns:pic="http://schemas.openxmlformats.org/drawingml/2006/picture">
-                  <pic:nvPicPr>
-                    <pic:cNvPr id="0" name="Picture 126"/>
-                    <pic:cNvPicPr>
-                      <a:picLocks noChangeAspect="1" noChangeArrowheads="1"/>
-                    </pic:cNvPicPr>
-                  </pic:nvPicPr>
-                  <pic:blipFill>
-                    <a:blip r:embed="rId9" cstate="print">
-                      <a:extLst>
-                        <a:ext uri="{28A0092B-C50C-407E-A947-70E740481C1C}">
-                          <a14:useLocalDpi xmlns:a14="http://schemas.microsoft.com/office/drawing/2010/main" val="0"/>
-                        </a:ext>
-                      </a:extLst>
-                    </a:blip>
-                    <a:srcRect/>
-                    <a:stretch>
-                      <a:fillRect/>
-                    </a:stretch>
-                  </pic:blipFill>
-                  <pic:spPr bwMode="auto">
-                    <a:xfrm>
-                      <a:off x="0" y="0"/>
-                      <a:ext cx="4358065" cy="4636497"/>
-                    </a:xfrm>
-                    <a:prstGeom prst="rect">
-                      <a:avLst/>
-                    </a:prstGeom>
-                    <a:noFill/>
-                    <a:ln>
-                      <a:noFill/>
-                    </a:ln>
-                  </pic:spPr>
-                </pic:pic>
-              </a:graphicData>
-            </a:graphic>
-          </wp:inline>
-        </w:drawing>
-      </w:r>
-      <w:r>
-        <w:rPr>
-          <w:noProof/>
-        </w:rPr>
-        <w:drawing>
-          <wp:inline distT="0" distB="0" distL="0" distR="0" wp14:anchorId="5988E518" wp14:editId="24CC0C2B">
-            <wp:extent cx="5934710" cy="3174365"/>
-            <wp:effectExtent l="0" t="0" r="8890" b="6985"/>
-            <wp:docPr id="7462336" name="Picture 43"/>
-            <wp:cNvGraphicFramePr>
-              <a:graphicFrameLocks xmlns:a="http://schemas.openxmlformats.org/drawingml/2006/main" noChangeAspect="1"/>
-            </wp:cNvGraphicFramePr>
-            <a:graphic xmlns:a="http://schemas.openxmlformats.org/drawingml/2006/main">
-              <a:graphicData uri="http://schemas.openxmlformats.org/drawingml/2006/picture">
-                <pic:pic xmlns:pic="http://schemas.openxmlformats.org/drawingml/2006/picture">
-                  <pic:nvPicPr>
-                    <pic:cNvPr id="0" name="Picture 128"/>
-                    <pic:cNvPicPr>
-                      <a:picLocks noChangeAspect="1" noChangeArrowheads="1"/>
-                    </pic:cNvPicPr>
-                  </pic:nvPicPr>
-                  <pic:blipFill>
-                    <a:blip r:embed="rId10" cstate="print">
-                      <a:extLst>
-                        <a:ext uri="{28A0092B-C50C-407E-A947-70E740481C1C}">
-                          <a14:useLocalDpi xmlns:a14="http://schemas.microsoft.com/office/drawing/2010/main" val="0"/>
-                        </a:ext>
-                      </a:extLst>
-                    </a:blip>
-                    <a:srcRect/>
-                    <a:stretch>
-                      <a:fillRect/>
-                    </a:stretch>
-                  </pic:blipFill>
-                  <pic:spPr bwMode="auto">
-                    <a:xfrm>
-                      <a:off x="0" y="0"/>
-                      <a:ext cx="5934710" cy="3174365"/>
-                    </a:xfrm>
-                    <a:prstGeom prst="rect">
-                      <a:avLst/>
-                    </a:prstGeom>
-                    <a:noFill/>
-                    <a:ln>
-                      <a:noFill/>
-                    </a:ln>
-                  </pic:spPr>
-                </pic:pic>
-              </a:graphicData>
-            </a:graphic>
-          </wp:inline>
-        </w:drawing>
-      </w:r>
-      <w:r>
-        <w:rPr>
-          <w:noProof/>
-        </w:rPr>
-        <w:lastRenderedPageBreak/>
-        <w:drawing>
-          <wp:inline distT="0" distB="0" distL="0" distR="0" wp14:anchorId="1ED125EF" wp14:editId="3DCEDE75">
-            <wp:extent cx="3254790" cy="3160207"/>
-            <wp:effectExtent l="0" t="0" r="3175" b="2540"/>
-            <wp:docPr id="24099023" name="Picture 45"/>
-            <wp:cNvGraphicFramePr>
-              <a:graphicFrameLocks xmlns:a="http://schemas.openxmlformats.org/drawingml/2006/main" noChangeAspect="1"/>
-            </wp:cNvGraphicFramePr>
-            <a:graphic xmlns:a="http://schemas.openxmlformats.org/drawingml/2006/main">
-              <a:graphicData uri="http://schemas.openxmlformats.org/drawingml/2006/picture">
-                <pic:pic xmlns:pic="http://schemas.openxmlformats.org/drawingml/2006/picture">
-                  <pic:nvPicPr>
-                    <pic:cNvPr id="0" name="Picture 130"/>
-                    <pic:cNvPicPr>
-                      <a:picLocks noChangeAspect="1" noChangeArrowheads="1"/>
-                    </pic:cNvPicPr>
-                  </pic:nvPicPr>
-                  <pic:blipFill>
-                    <a:blip r:embed="rId11">
-                      <a:extLst>
-                        <a:ext uri="{28A0092B-C50C-407E-A947-70E740481C1C}">
-                          <a14:useLocalDpi xmlns:a14="http://schemas.microsoft.com/office/drawing/2010/main" val="0"/>
-                        </a:ext>
-                      </a:extLst>
-                    </a:blip>
-                    <a:srcRect/>
-                    <a:stretch>
-                      <a:fillRect/>
-                    </a:stretch>
-                  </pic:blipFill>
-                  <pic:spPr bwMode="auto">
-                    <a:xfrm>
-                      <a:off x="0" y="0"/>
-                      <a:ext cx="3258045" cy="3163367"/>
-                    </a:xfrm>
-                    <a:prstGeom prst="rect">
-                      <a:avLst/>
-                    </a:prstGeom>
-                    <a:noFill/>
-                    <a:ln>
-                      <a:noFill/>
-                    </a:ln>
-                  </pic:spPr>
-                </pic:pic>
-              </a:graphicData>
-            </a:graphic>
-          </wp:inline>
-        </w:drawing>
-      </w:r>
-      <w:r>
-        <w:rPr>
-          <w:noProof/>
-        </w:rPr>
-        <w:drawing>
-          <wp:inline distT="0" distB="0" distL="0" distR="0" wp14:anchorId="37DF7700" wp14:editId="5A2A5357">
-            <wp:extent cx="2596983" cy="3432124"/>
-            <wp:effectExtent l="0" t="0" r="0" b="0"/>
-            <wp:docPr id="1879978003" name="Picture 46"/>
-            <wp:cNvGraphicFramePr>
-              <a:graphicFrameLocks xmlns:a="http://schemas.openxmlformats.org/drawingml/2006/main" noChangeAspect="1"/>
-            </wp:cNvGraphicFramePr>
-            <a:graphic xmlns:a="http://schemas.openxmlformats.org/drawingml/2006/main">
-              <a:graphicData uri="http://schemas.openxmlformats.org/drawingml/2006/picture">
-                <pic:pic xmlns:pic="http://schemas.openxmlformats.org/drawingml/2006/picture">
-                  <pic:nvPicPr>
-                    <pic:cNvPr id="0" name="Picture 131"/>
-                    <pic:cNvPicPr>
-                      <a:picLocks noChangeAspect="1" noChangeArrowheads="1"/>
-                    </pic:cNvPicPr>
-                  </pic:nvPicPr>
-                  <pic:blipFill>
-                    <a:blip r:embed="rId12" cstate="print">
-                      <a:extLst>
-                        <a:ext uri="{28A0092B-C50C-407E-A947-70E740481C1C}">
-                          <a14:useLocalDpi xmlns:a14="http://schemas.microsoft.com/office/drawing/2010/main" val="0"/>
-                        </a:ext>
-                      </a:extLst>
-                    </a:blip>
-                    <a:srcRect/>
-                    <a:stretch>
-                      <a:fillRect/>
-                    </a:stretch>
-                  </pic:blipFill>
-                  <pic:spPr bwMode="auto">
-                    <a:xfrm>
-                      <a:off x="0" y="0"/>
-                      <a:ext cx="2617428" cy="3459143"/>
-                    </a:xfrm>
-                    <a:prstGeom prst="rect">
-                      <a:avLst/>
-                    </a:prstGeom>
-                    <a:noFill/>
-                    <a:ln>
-                      <a:noFill/>
-                    </a:ln>
-                  </pic:spPr>
-                </pic:pic>
-              </a:graphicData>
-            </a:graphic>
-          </wp:inline>
-        </w:drawing>
-      </w:r>
-      <w:r>
-        <w:rPr>
-          <w:noProof/>
-        </w:rPr>
-        <w:drawing>
-          <wp:inline distT="0" distB="0" distL="0" distR="0" wp14:anchorId="1D712590" wp14:editId="443902B9">
-            <wp:extent cx="3322390" cy="4556927"/>
-            <wp:effectExtent l="0" t="0" r="0" b="0"/>
-            <wp:docPr id="1743813034" name="Picture 47"/>
-            <wp:cNvGraphicFramePr>
-              <a:graphicFrameLocks xmlns:a="http://schemas.openxmlformats.org/drawingml/2006/main" noChangeAspect="1"/>
-            </wp:cNvGraphicFramePr>
-            <a:graphic xmlns:a="http://schemas.openxmlformats.org/drawingml/2006/main">
-              <a:graphicData uri="http://schemas.openxmlformats.org/drawingml/2006/picture">
-                <pic:pic xmlns:pic="http://schemas.openxmlformats.org/drawingml/2006/picture">
-                  <pic:nvPicPr>
-                    <pic:cNvPr id="0" name="Picture 132"/>
-                    <pic:cNvPicPr>
-                      <a:picLocks noChangeAspect="1" noChangeArrowheads="1"/>
-                    </pic:cNvPicPr>
-                  </pic:nvPicPr>
-                  <pic:blipFill>
-                    <a:blip r:embed="rId13" cstate="print">
-                      <a:extLst>
-                        <a:ext uri="{28A0092B-C50C-407E-A947-70E740481C1C}">
-                          <a14:useLocalDpi xmlns:a14="http://schemas.microsoft.com/office/drawing/2010/main" val="0"/>
-                        </a:ext>
-                      </a:extLst>
-                    </a:blip>
-                    <a:srcRect/>
-                    <a:stretch>
-                      <a:fillRect/>
-                    </a:stretch>
-                  </pic:blipFill>
-                  <pic:spPr bwMode="auto">
-                    <a:xfrm>
-                      <a:off x="0" y="0"/>
-                      <a:ext cx="3329416" cy="4566564"/>
-                    </a:xfrm>
-                    <a:prstGeom prst="rect">
-                      <a:avLst/>
-                    </a:prstGeom>
-                    <a:noFill/>
-                    <a:ln>
-                      <a:noFill/>
-                    </a:ln>
-                  </pic:spPr>
-                </pic:pic>
-              </a:graphicData>
-            </a:graphic>
-          </wp:inline>
-        </w:drawing>
-      </w:r>
-    </w:p>
-    <w:p>
-      <w:r>
-        <w:lastRenderedPageBreak/>
-        <w:t>Conclusion</w:t>
-      </w:r>
-    </w:p>
-    <w:p>
-      <w:r>
-        <w:t>This Packet Tracer lab successfully provided practical experience in basic Cisco device configuration and wired LAN setup simulation</w:t>
-      </w:r>
-    </w:p>
-    <w:p>
-      <w:r>
-        <w:t xml:space="preserve">Key activities included configuring router interfaces with IP addresses, enabling DHCP services, and testing connectivity </w:t>
-      </w:r>
-      <w:proofErr w:type="gramStart"/>
-      <w:r>
-        <w:t>within</w:t>
-      </w:r>
-      <w:proofErr w:type="gramEnd"/>
-      <w:r>
-        <w:t xml:space="preserve"> and between two simulated subnets. Using simulated packet capture helped analyze the DHCP process. Connectivity tests using ping confirmed the configuration, though potential challenges like PC firewalls were noted as a factor in inter-subnet communication outcomes. Overall, the lab offered valuable hands-on experience applying networking knowledge in a simulated environment</w:t>
+        <w:t>Key activities included configuring router interfaces with IP addresses, enabling DHCP services, and testing connectivity within and between two subnets. Using packet capture helped analyze the DHCP process. Connectivity tests using ping confirmed the configuration, though potential challenges like PC firewalls were noted as a factor in inter-subnet communication outcomes. Overall, the lab offered valuable hands-on experience applying networking knowledge</w:t>
+      </w:r>
+      <w:r>
+        <w:t>.</w:t>
       </w:r>
     </w:p>
     <w:sectPr>
@@ -1487,6 +1504,7 @@
   <w:style w:type="character" w:default="1" w:styleId="DefaultParagraphFont">
     <w:name w:val="Default Paragraph Font"/>
     <w:uiPriority w:val="1"/>
+    <w:semiHidden/>
     <w:unhideWhenUsed/>
   </w:style>
   <w:style w:type="table" w:default="1" w:styleId="TableNormal">
@@ -1797,6 +1815,49 @@
       <w:smallCaps/>
       <w:color w:val="0F4761" w:themeColor="accent1" w:themeShade="BF"/>
       <w:spacing w:val="5"/>
+    </w:rPr>
+  </w:style>
+  <w:style w:type="paragraph" w:styleId="TOCHeading">
+    <w:name w:val="TOC Heading"/>
+    <w:basedOn w:val="Heading1"/>
+    <w:next w:val="Normal"/>
+    <w:uiPriority w:val="39"/>
+    <w:unhideWhenUsed/>
+    <w:qFormat/>
+    <w:rsid w:val="00D661E4"/>
+    <w:pPr>
+      <w:spacing w:before="240" w:after="0" w:line="259" w:lineRule="auto"/>
+      <w:outlineLvl w:val="9"/>
+    </w:pPr>
+    <w:rPr>
+      <w:kern w:val="0"/>
+      <w:sz w:val="32"/>
+      <w:szCs w:val="32"/>
+      <w14:ligatures w14:val="none"/>
+    </w:rPr>
+  </w:style>
+  <w:style w:type="paragraph" w:styleId="TOC2">
+    <w:name w:val="toc 2"/>
+    <w:basedOn w:val="Normal"/>
+    <w:next w:val="Normal"/>
+    <w:autoRedefine/>
+    <w:uiPriority w:val="39"/>
+    <w:unhideWhenUsed/>
+    <w:rsid w:val="00D661E4"/>
+    <w:pPr>
+      <w:spacing w:after="100"/>
+      <w:ind w:left="240"/>
+    </w:pPr>
+  </w:style>
+  <w:style w:type="character" w:styleId="Hyperlink">
+    <w:name w:val="Hyperlink"/>
+    <w:basedOn w:val="DefaultParagraphFont"/>
+    <w:uiPriority w:val="99"/>
+    <w:unhideWhenUsed/>
+    <w:rsid w:val="00D661E4"/>
+    <w:rPr>
+      <w:color w:val="467886" w:themeColor="hyperlink"/>
+      <w:u w:val="single"/>
     </w:rPr>
   </w:style>
 </w:styles>
@@ -2115,4 +2176,16 @@
     </a:ext>
   </a:extLst>
 </a:theme>
+</file>
+
+<file path=customXml/item1.xml><?xml version="1.0" encoding="utf-8"?>
+<b:Sources xmlns:b="http://schemas.openxmlformats.org/officeDocument/2006/bibliography" xmlns="http://schemas.openxmlformats.org/officeDocument/2006/bibliography" SelectedStyle="\APASixthEditionOfficeOnline.xsl" StyleName="APA" Version="6"/>
+</file>
+
+<file path=customXml/itemProps1.xml><?xml version="1.0" encoding="utf-8"?>
+<ds:datastoreItem xmlns:ds="http://schemas.openxmlformats.org/officeDocument/2006/customXml" ds:itemID="{BC492CAD-2672-46BA-86D7-B78322697B50}">
+  <ds:schemaRefs>
+    <ds:schemaRef ds:uri="http://schemas.openxmlformats.org/officeDocument/2006/bibliography"/>
+  </ds:schemaRefs>
+</ds:datastoreItem>
 </file>
</xml_diff>